<commit_message>
Actualizacion de documento de estandarizacion
</commit_message>
<xml_diff>
--- a/documentacion/Editable Word/OBS_ESTANDARIZACION.docx
+++ b/documentacion/Editable Word/OBS_ESTANDARIZACION.docx
@@ -107,6 +107,7 @@
           <w:lang w:eastAsia="en-US"/>
         </w:rPr>
       </w:pPr>
+      <w:proofErr w:type="spellStart"/>
       <w:r>
         <w:rPr>
           <w:rFonts w:eastAsiaTheme="majorEastAsia"/>
@@ -115,8 +116,9 @@
           <w:sz w:val="44"/>
           <w:szCs w:val="44"/>
         </w:rPr>
-        <w:t xml:space="preserve">Yeilan </w:t>
-      </w:r>
+        <w:t>Yeilan</w:t>
+      </w:r>
+      <w:proofErr w:type="spellEnd"/>
       <w:r>
         <w:rPr>
           <w:rFonts w:eastAsiaTheme="majorEastAsia"/>
@@ -125,7 +127,7 @@
           <w:sz w:val="44"/>
           <w:szCs w:val="44"/>
         </w:rPr>
-        <w:t>E</w:t>
+        <w:t xml:space="preserve"> </w:t>
       </w:r>
       <w:r>
         <w:rPr>
@@ -135,7 +137,7 @@
           <w:sz w:val="44"/>
           <w:szCs w:val="44"/>
         </w:rPr>
-        <w:t xml:space="preserve">duardo </w:t>
+        <w:t>E</w:t>
       </w:r>
       <w:r>
         <w:rPr>
@@ -145,8 +147,9 @@
           <w:sz w:val="44"/>
           <w:szCs w:val="44"/>
         </w:rPr>
-        <w:t>Z</w:t>
-      </w:r>
+        <w:t xml:space="preserve">duardo </w:t>
+      </w:r>
+      <w:proofErr w:type="spellStart"/>
       <w:r>
         <w:rPr>
           <w:rFonts w:eastAsiaTheme="majorEastAsia"/>
@@ -155,7 +158,7 @@
           <w:sz w:val="44"/>
           <w:szCs w:val="44"/>
         </w:rPr>
-        <w:t xml:space="preserve">uñiga </w:t>
+        <w:t>Z</w:t>
       </w:r>
       <w:r>
         <w:rPr>
@@ -165,8 +168,9 @@
           <w:sz w:val="44"/>
           <w:szCs w:val="44"/>
         </w:rPr>
-        <w:t>C</w:t>
-      </w:r>
+        <w:t>uñiga</w:t>
+      </w:r>
+      <w:proofErr w:type="spellEnd"/>
       <w:r>
         <w:rPr>
           <w:rFonts w:eastAsiaTheme="majorEastAsia"/>
@@ -175,8 +179,30 @@
           <w:sz w:val="44"/>
           <w:szCs w:val="44"/>
         </w:rPr>
+        <w:t xml:space="preserve"> </w:t>
+      </w:r>
+      <w:proofErr w:type="spellStart"/>
+      <w:r>
+        <w:rPr>
+          <w:rFonts w:eastAsiaTheme="majorEastAsia"/>
+          <w:spacing w:val="-10"/>
+          <w:kern w:val="28"/>
+          <w:sz w:val="44"/>
+          <w:szCs w:val="44"/>
+        </w:rPr>
+        <w:t>C</w:t>
+      </w:r>
+      <w:r>
+        <w:rPr>
+          <w:rFonts w:eastAsiaTheme="majorEastAsia"/>
+          <w:spacing w:val="-10"/>
+          <w:kern w:val="28"/>
+          <w:sz w:val="44"/>
+          <w:szCs w:val="44"/>
+        </w:rPr>
         <w:t>alderon</w:t>
       </w:r>
+      <w:proofErr w:type="spellEnd"/>
       <w:r>
         <w:rPr>
           <w:rFonts w:eastAsiaTheme="majorEastAsia"/>
@@ -934,13 +960,13 @@
           <w:r>
             <w:fldChar w:fldCharType="separate"/>
           </w:r>
-          <w:hyperlink w:anchor="_Toc113268739" w:history="1">
+          <w:hyperlink w:anchor="_Toc114123411" w:history="1">
             <w:r>
               <w:rPr>
                 <w:rStyle w:val="Hipervnculo"/>
                 <w:noProof/>
               </w:rPr>
-              <w:t>Resumen ejecutivo</w:t>
+              <w:t>General</w:t>
             </w:r>
             <w:r>
               <w:rPr>
@@ -961,7 +987,13 @@
                 <w:noProof/>
                 <w:webHidden/>
               </w:rPr>
-              <w:instrText xml:space="preserve"> PAGEREF _Toc113268739 \h </w:instrText>
+              <w:instrText xml:space="preserve"> PAGEREF _Toc114123411 \h </w:instrText>
+            </w:r>
+            <w:r>
+              <w:rPr>
+                <w:noProof/>
+                <w:webHidden/>
+              </w:rPr>
             </w:r>
             <w:r>
               <w:rPr>
@@ -972,13 +1004,10 @@
             </w:r>
             <w:r>
               <w:rPr>
-                <w:b/>
-                <w:bCs/>
-                <w:noProof/>
-                <w:webHidden/>
-                <w:lang w:val="es-ES"/>
-              </w:rPr>
-              <w:t>¡Error! Marcador no definido.</w:t>
+                <w:noProof/>
+                <w:webHidden/>
+              </w:rPr>
+              <w:t>4</w:t>
             </w:r>
             <w:r>
               <w:rPr>
@@ -1000,13 +1029,13 @@
               <w:noProof/>
             </w:rPr>
           </w:pPr>
-          <w:hyperlink w:anchor="_Toc113268740" w:history="1">
+          <w:hyperlink w:anchor="_Toc114123412" w:history="1">
             <w:r>
               <w:rPr>
                 <w:rStyle w:val="Hipervnculo"/>
                 <w:noProof/>
               </w:rPr>
-              <w:t>Descripción del problema</w:t>
+              <w:t>Formato de bases de datos</w:t>
             </w:r>
             <w:r>
               <w:rPr>
@@ -1027,7 +1056,13 @@
                 <w:noProof/>
                 <w:webHidden/>
               </w:rPr>
-              <w:instrText xml:space="preserve"> PAGEREF _Toc113268740 \h </w:instrText>
+              <w:instrText xml:space="preserve"> PAGEREF _Toc114123412 \h </w:instrText>
+            </w:r>
+            <w:r>
+              <w:rPr>
+                <w:noProof/>
+                <w:webHidden/>
+              </w:rPr>
             </w:r>
             <w:r>
               <w:rPr>
@@ -1038,13 +1073,691 @@
             </w:r>
             <w:r>
               <w:rPr>
-                <w:b/>
-                <w:bCs/>
-                <w:noProof/>
-                <w:webHidden/>
-                <w:lang w:val="es-ES"/>
-              </w:rPr>
-              <w:t>¡Error! Marcador no definido.</w:t>
+                <w:noProof/>
+                <w:webHidden/>
+              </w:rPr>
+              <w:t>4</w:t>
+            </w:r>
+            <w:r>
+              <w:rPr>
+                <w:noProof/>
+                <w:webHidden/>
+              </w:rPr>
+              <w:fldChar w:fldCharType="end"/>
+            </w:r>
+          </w:hyperlink>
+        </w:p>
+        <w:p>
+          <w:pPr>
+            <w:pStyle w:val="TDC2"/>
+            <w:tabs>
+              <w:tab w:val="right" w:leader="dot" w:pos="9350"/>
+            </w:tabs>
+            <w:rPr>
+              <w:noProof/>
+            </w:rPr>
+          </w:pPr>
+          <w:hyperlink w:anchor="_Toc114123413" w:history="1">
+            <w:r>
+              <w:rPr>
+                <w:rStyle w:val="Hipervnculo"/>
+                <w:noProof/>
+              </w:rPr>
+              <w:t>Tablas</w:t>
+            </w:r>
+            <w:r>
+              <w:rPr>
+                <w:noProof/>
+                <w:webHidden/>
+              </w:rPr>
+              <w:tab/>
+            </w:r>
+            <w:r>
+              <w:rPr>
+                <w:noProof/>
+                <w:webHidden/>
+              </w:rPr>
+              <w:fldChar w:fldCharType="begin"/>
+            </w:r>
+            <w:r>
+              <w:rPr>
+                <w:noProof/>
+                <w:webHidden/>
+              </w:rPr>
+              <w:instrText xml:space="preserve"> PAGEREF _Toc114123413 \h </w:instrText>
+            </w:r>
+            <w:r>
+              <w:rPr>
+                <w:noProof/>
+                <w:webHidden/>
+              </w:rPr>
+            </w:r>
+            <w:r>
+              <w:rPr>
+                <w:noProof/>
+                <w:webHidden/>
+              </w:rPr>
+              <w:fldChar w:fldCharType="separate"/>
+            </w:r>
+            <w:r>
+              <w:rPr>
+                <w:noProof/>
+                <w:webHidden/>
+              </w:rPr>
+              <w:t>4</w:t>
+            </w:r>
+            <w:r>
+              <w:rPr>
+                <w:noProof/>
+                <w:webHidden/>
+              </w:rPr>
+              <w:fldChar w:fldCharType="end"/>
+            </w:r>
+          </w:hyperlink>
+        </w:p>
+        <w:p>
+          <w:pPr>
+            <w:pStyle w:val="TDC2"/>
+            <w:tabs>
+              <w:tab w:val="right" w:leader="dot" w:pos="9350"/>
+            </w:tabs>
+            <w:rPr>
+              <w:noProof/>
+            </w:rPr>
+          </w:pPr>
+          <w:hyperlink w:anchor="_Toc114123414" w:history="1">
+            <w:r>
+              <w:rPr>
+                <w:rStyle w:val="Hipervnculo"/>
+                <w:noProof/>
+              </w:rPr>
+              <w:t>Campos o atributos.</w:t>
+            </w:r>
+            <w:r>
+              <w:rPr>
+                <w:noProof/>
+                <w:webHidden/>
+              </w:rPr>
+              <w:tab/>
+            </w:r>
+            <w:r>
+              <w:rPr>
+                <w:noProof/>
+                <w:webHidden/>
+              </w:rPr>
+              <w:fldChar w:fldCharType="begin"/>
+            </w:r>
+            <w:r>
+              <w:rPr>
+                <w:noProof/>
+                <w:webHidden/>
+              </w:rPr>
+              <w:instrText xml:space="preserve"> PAGEREF _Toc114123414 \h </w:instrText>
+            </w:r>
+            <w:r>
+              <w:rPr>
+                <w:noProof/>
+                <w:webHidden/>
+              </w:rPr>
+            </w:r>
+            <w:r>
+              <w:rPr>
+                <w:noProof/>
+                <w:webHidden/>
+              </w:rPr>
+              <w:fldChar w:fldCharType="separate"/>
+            </w:r>
+            <w:r>
+              <w:rPr>
+                <w:noProof/>
+                <w:webHidden/>
+              </w:rPr>
+              <w:t>4</w:t>
+            </w:r>
+            <w:r>
+              <w:rPr>
+                <w:noProof/>
+                <w:webHidden/>
+              </w:rPr>
+              <w:fldChar w:fldCharType="end"/>
+            </w:r>
+          </w:hyperlink>
+        </w:p>
+        <w:p>
+          <w:pPr>
+            <w:pStyle w:val="TDC3"/>
+            <w:tabs>
+              <w:tab w:val="right" w:leader="dot" w:pos="9350"/>
+            </w:tabs>
+            <w:rPr>
+              <w:noProof/>
+            </w:rPr>
+          </w:pPr>
+          <w:hyperlink w:anchor="_Toc114123415" w:history="1">
+            <w:r>
+              <w:rPr>
+                <w:rStyle w:val="Hipervnculo"/>
+                <w:noProof/>
+              </w:rPr>
+              <w:t>Normales</w:t>
+            </w:r>
+            <w:r>
+              <w:rPr>
+                <w:noProof/>
+                <w:webHidden/>
+              </w:rPr>
+              <w:tab/>
+            </w:r>
+            <w:r>
+              <w:rPr>
+                <w:noProof/>
+                <w:webHidden/>
+              </w:rPr>
+              <w:fldChar w:fldCharType="begin"/>
+            </w:r>
+            <w:r>
+              <w:rPr>
+                <w:noProof/>
+                <w:webHidden/>
+              </w:rPr>
+              <w:instrText xml:space="preserve"> PAGEREF _Toc114123415 \h </w:instrText>
+            </w:r>
+            <w:r>
+              <w:rPr>
+                <w:noProof/>
+                <w:webHidden/>
+              </w:rPr>
+            </w:r>
+            <w:r>
+              <w:rPr>
+                <w:noProof/>
+                <w:webHidden/>
+              </w:rPr>
+              <w:fldChar w:fldCharType="separate"/>
+            </w:r>
+            <w:r>
+              <w:rPr>
+                <w:noProof/>
+                <w:webHidden/>
+              </w:rPr>
+              <w:t>4</w:t>
+            </w:r>
+            <w:r>
+              <w:rPr>
+                <w:noProof/>
+                <w:webHidden/>
+              </w:rPr>
+              <w:fldChar w:fldCharType="end"/>
+            </w:r>
+          </w:hyperlink>
+        </w:p>
+        <w:p>
+          <w:pPr>
+            <w:pStyle w:val="TDC3"/>
+            <w:tabs>
+              <w:tab w:val="right" w:leader="dot" w:pos="9350"/>
+            </w:tabs>
+            <w:rPr>
+              <w:noProof/>
+            </w:rPr>
+          </w:pPr>
+          <w:hyperlink w:anchor="_Toc114123416" w:history="1">
+            <w:r>
+              <w:rPr>
+                <w:rStyle w:val="Hipervnculo"/>
+                <w:noProof/>
+              </w:rPr>
+              <w:t>Constraint: Llaves foráneas y primarias</w:t>
+            </w:r>
+            <w:r>
+              <w:rPr>
+                <w:noProof/>
+                <w:webHidden/>
+              </w:rPr>
+              <w:tab/>
+            </w:r>
+            <w:r>
+              <w:rPr>
+                <w:noProof/>
+                <w:webHidden/>
+              </w:rPr>
+              <w:fldChar w:fldCharType="begin"/>
+            </w:r>
+            <w:r>
+              <w:rPr>
+                <w:noProof/>
+                <w:webHidden/>
+              </w:rPr>
+              <w:instrText xml:space="preserve"> PAGEREF _Toc114123416 \h </w:instrText>
+            </w:r>
+            <w:r>
+              <w:rPr>
+                <w:noProof/>
+                <w:webHidden/>
+              </w:rPr>
+            </w:r>
+            <w:r>
+              <w:rPr>
+                <w:noProof/>
+                <w:webHidden/>
+              </w:rPr>
+              <w:fldChar w:fldCharType="separate"/>
+            </w:r>
+            <w:r>
+              <w:rPr>
+                <w:noProof/>
+                <w:webHidden/>
+              </w:rPr>
+              <w:t>4</w:t>
+            </w:r>
+            <w:r>
+              <w:rPr>
+                <w:noProof/>
+                <w:webHidden/>
+              </w:rPr>
+              <w:fldChar w:fldCharType="end"/>
+            </w:r>
+          </w:hyperlink>
+        </w:p>
+        <w:p>
+          <w:pPr>
+            <w:pStyle w:val="TDC2"/>
+            <w:tabs>
+              <w:tab w:val="right" w:leader="dot" w:pos="9350"/>
+            </w:tabs>
+            <w:rPr>
+              <w:noProof/>
+            </w:rPr>
+          </w:pPr>
+          <w:hyperlink w:anchor="_Toc114123417" w:history="1">
+            <w:r>
+              <w:rPr>
+                <w:rStyle w:val="Hipervnculo"/>
+                <w:noProof/>
+              </w:rPr>
+              <w:t>Procedimientos almacenados</w:t>
+            </w:r>
+            <w:r>
+              <w:rPr>
+                <w:noProof/>
+                <w:webHidden/>
+              </w:rPr>
+              <w:tab/>
+            </w:r>
+            <w:r>
+              <w:rPr>
+                <w:noProof/>
+                <w:webHidden/>
+              </w:rPr>
+              <w:fldChar w:fldCharType="begin"/>
+            </w:r>
+            <w:r>
+              <w:rPr>
+                <w:noProof/>
+                <w:webHidden/>
+              </w:rPr>
+              <w:instrText xml:space="preserve"> PAGEREF _Toc114123417 \h </w:instrText>
+            </w:r>
+            <w:r>
+              <w:rPr>
+                <w:noProof/>
+                <w:webHidden/>
+              </w:rPr>
+            </w:r>
+            <w:r>
+              <w:rPr>
+                <w:noProof/>
+                <w:webHidden/>
+              </w:rPr>
+              <w:fldChar w:fldCharType="separate"/>
+            </w:r>
+            <w:r>
+              <w:rPr>
+                <w:noProof/>
+                <w:webHidden/>
+              </w:rPr>
+              <w:t>5</w:t>
+            </w:r>
+            <w:r>
+              <w:rPr>
+                <w:noProof/>
+                <w:webHidden/>
+              </w:rPr>
+              <w:fldChar w:fldCharType="end"/>
+            </w:r>
+          </w:hyperlink>
+        </w:p>
+        <w:p>
+          <w:pPr>
+            <w:pStyle w:val="TDC1"/>
+            <w:tabs>
+              <w:tab w:val="right" w:leader="dot" w:pos="9350"/>
+            </w:tabs>
+            <w:rPr>
+              <w:rFonts w:asciiTheme="minorHAnsi" w:eastAsiaTheme="minorEastAsia" w:hAnsiTheme="minorHAnsi" w:cstheme="minorBidi"/>
+              <w:noProof/>
+            </w:rPr>
+          </w:pPr>
+          <w:hyperlink w:anchor="_Toc114123418" w:history="1">
+            <w:r>
+              <w:rPr>
+                <w:rStyle w:val="Hipervnculo"/>
+                <w:noProof/>
+              </w:rPr>
+              <w:t>Laravel</w:t>
+            </w:r>
+            <w:r>
+              <w:rPr>
+                <w:noProof/>
+                <w:webHidden/>
+              </w:rPr>
+              <w:tab/>
+            </w:r>
+            <w:r>
+              <w:rPr>
+                <w:noProof/>
+                <w:webHidden/>
+              </w:rPr>
+              <w:fldChar w:fldCharType="begin"/>
+            </w:r>
+            <w:r>
+              <w:rPr>
+                <w:noProof/>
+                <w:webHidden/>
+              </w:rPr>
+              <w:instrText xml:space="preserve"> PAGEREF _Toc114123418 \h </w:instrText>
+            </w:r>
+            <w:r>
+              <w:rPr>
+                <w:noProof/>
+                <w:webHidden/>
+              </w:rPr>
+            </w:r>
+            <w:r>
+              <w:rPr>
+                <w:noProof/>
+                <w:webHidden/>
+              </w:rPr>
+              <w:fldChar w:fldCharType="separate"/>
+            </w:r>
+            <w:r>
+              <w:rPr>
+                <w:noProof/>
+                <w:webHidden/>
+              </w:rPr>
+              <w:t>6</w:t>
+            </w:r>
+            <w:r>
+              <w:rPr>
+                <w:noProof/>
+                <w:webHidden/>
+              </w:rPr>
+              <w:fldChar w:fldCharType="end"/>
+            </w:r>
+          </w:hyperlink>
+        </w:p>
+        <w:p>
+          <w:pPr>
+            <w:pStyle w:val="TDC2"/>
+            <w:tabs>
+              <w:tab w:val="right" w:leader="dot" w:pos="9350"/>
+            </w:tabs>
+            <w:rPr>
+              <w:noProof/>
+            </w:rPr>
+          </w:pPr>
+          <w:hyperlink w:anchor="_Toc114123419" w:history="1">
+            <w:r>
+              <w:rPr>
+                <w:rStyle w:val="Hipervnculo"/>
+                <w:noProof/>
+              </w:rPr>
+              <w:t>Clases</w:t>
+            </w:r>
+            <w:r>
+              <w:rPr>
+                <w:noProof/>
+                <w:webHidden/>
+              </w:rPr>
+              <w:tab/>
+            </w:r>
+            <w:r>
+              <w:rPr>
+                <w:noProof/>
+                <w:webHidden/>
+              </w:rPr>
+              <w:fldChar w:fldCharType="begin"/>
+            </w:r>
+            <w:r>
+              <w:rPr>
+                <w:noProof/>
+                <w:webHidden/>
+              </w:rPr>
+              <w:instrText xml:space="preserve"> PAGEREF _Toc114123419 \h </w:instrText>
+            </w:r>
+            <w:r>
+              <w:rPr>
+                <w:noProof/>
+                <w:webHidden/>
+              </w:rPr>
+            </w:r>
+            <w:r>
+              <w:rPr>
+                <w:noProof/>
+                <w:webHidden/>
+              </w:rPr>
+              <w:fldChar w:fldCharType="separate"/>
+            </w:r>
+            <w:r>
+              <w:rPr>
+                <w:noProof/>
+                <w:webHidden/>
+              </w:rPr>
+              <w:t>6</w:t>
+            </w:r>
+            <w:r>
+              <w:rPr>
+                <w:noProof/>
+                <w:webHidden/>
+              </w:rPr>
+              <w:fldChar w:fldCharType="end"/>
+            </w:r>
+          </w:hyperlink>
+        </w:p>
+        <w:p>
+          <w:pPr>
+            <w:pStyle w:val="TDC2"/>
+            <w:tabs>
+              <w:tab w:val="right" w:leader="dot" w:pos="9350"/>
+            </w:tabs>
+            <w:rPr>
+              <w:noProof/>
+            </w:rPr>
+          </w:pPr>
+          <w:hyperlink w:anchor="_Toc114123420" w:history="1">
+            <w:r>
+              <w:rPr>
+                <w:rStyle w:val="Hipervnculo"/>
+                <w:noProof/>
+              </w:rPr>
+              <w:t>Métodos</w:t>
+            </w:r>
+            <w:r>
+              <w:rPr>
+                <w:noProof/>
+                <w:webHidden/>
+              </w:rPr>
+              <w:tab/>
+            </w:r>
+            <w:r>
+              <w:rPr>
+                <w:noProof/>
+                <w:webHidden/>
+              </w:rPr>
+              <w:fldChar w:fldCharType="begin"/>
+            </w:r>
+            <w:r>
+              <w:rPr>
+                <w:noProof/>
+                <w:webHidden/>
+              </w:rPr>
+              <w:instrText xml:space="preserve"> PAGEREF _Toc114123420 \h </w:instrText>
+            </w:r>
+            <w:r>
+              <w:rPr>
+                <w:noProof/>
+                <w:webHidden/>
+              </w:rPr>
+            </w:r>
+            <w:r>
+              <w:rPr>
+                <w:noProof/>
+                <w:webHidden/>
+              </w:rPr>
+              <w:fldChar w:fldCharType="separate"/>
+            </w:r>
+            <w:r>
+              <w:rPr>
+                <w:noProof/>
+                <w:webHidden/>
+              </w:rPr>
+              <w:t>6</w:t>
+            </w:r>
+            <w:r>
+              <w:rPr>
+                <w:noProof/>
+                <w:webHidden/>
+              </w:rPr>
+              <w:fldChar w:fldCharType="end"/>
+            </w:r>
+          </w:hyperlink>
+        </w:p>
+        <w:p>
+          <w:pPr>
+            <w:pStyle w:val="TDC2"/>
+            <w:tabs>
+              <w:tab w:val="right" w:leader="dot" w:pos="9350"/>
+            </w:tabs>
+            <w:rPr>
+              <w:noProof/>
+            </w:rPr>
+          </w:pPr>
+          <w:hyperlink w:anchor="_Toc114123421" w:history="1">
+            <w:r>
+              <w:rPr>
+                <w:rStyle w:val="Hipervnculo"/>
+                <w:noProof/>
+              </w:rPr>
+              <w:t>Controladoras</w:t>
+            </w:r>
+            <w:r>
+              <w:rPr>
+                <w:noProof/>
+                <w:webHidden/>
+              </w:rPr>
+              <w:tab/>
+            </w:r>
+            <w:r>
+              <w:rPr>
+                <w:noProof/>
+                <w:webHidden/>
+              </w:rPr>
+              <w:fldChar w:fldCharType="begin"/>
+            </w:r>
+            <w:r>
+              <w:rPr>
+                <w:noProof/>
+                <w:webHidden/>
+              </w:rPr>
+              <w:instrText xml:space="preserve"> PAGEREF _Toc114123421 \h </w:instrText>
+            </w:r>
+            <w:r>
+              <w:rPr>
+                <w:noProof/>
+                <w:webHidden/>
+              </w:rPr>
+            </w:r>
+            <w:r>
+              <w:rPr>
+                <w:noProof/>
+                <w:webHidden/>
+              </w:rPr>
+              <w:fldChar w:fldCharType="separate"/>
+            </w:r>
+            <w:r>
+              <w:rPr>
+                <w:noProof/>
+                <w:webHidden/>
+              </w:rPr>
+              <w:t>6</w:t>
+            </w:r>
+            <w:r>
+              <w:rPr>
+                <w:noProof/>
+                <w:webHidden/>
+              </w:rPr>
+              <w:fldChar w:fldCharType="end"/>
+            </w:r>
+          </w:hyperlink>
+        </w:p>
+        <w:p>
+          <w:pPr>
+            <w:pStyle w:val="TDC2"/>
+            <w:tabs>
+              <w:tab w:val="right" w:leader="dot" w:pos="9350"/>
+            </w:tabs>
+            <w:rPr>
+              <w:noProof/>
+            </w:rPr>
+          </w:pPr>
+          <w:hyperlink w:anchor="_Toc114123422" w:history="1">
+            <w:r>
+              <w:rPr>
+                <w:rStyle w:val="Hipervnculo"/>
+                <w:noProof/>
+              </w:rPr>
+              <w:t>En el file web.php</w:t>
+            </w:r>
+            <w:r>
+              <w:rPr>
+                <w:noProof/>
+                <w:webHidden/>
+              </w:rPr>
+              <w:tab/>
+            </w:r>
+            <w:r>
+              <w:rPr>
+                <w:noProof/>
+                <w:webHidden/>
+              </w:rPr>
+              <w:fldChar w:fldCharType="begin"/>
+            </w:r>
+            <w:r>
+              <w:rPr>
+                <w:noProof/>
+                <w:webHidden/>
+              </w:rPr>
+              <w:instrText xml:space="preserve"> PAGEREF _Toc114123422 \h </w:instrText>
+            </w:r>
+            <w:r>
+              <w:rPr>
+                <w:noProof/>
+                <w:webHidden/>
+              </w:rPr>
+            </w:r>
+            <w:r>
+              <w:rPr>
+                <w:noProof/>
+                <w:webHidden/>
+              </w:rPr>
+              <w:fldChar w:fldCharType="separate"/>
+            </w:r>
+            <w:r>
+              <w:rPr>
+                <w:noProof/>
+                <w:webHidden/>
+              </w:rPr>
+              <w:t>7</w:t>
             </w:r>
             <w:r>
               <w:rPr>
@@ -1080,10 +1793,12 @@
       <w:pPr>
         <w:pStyle w:val="Ttulo1"/>
       </w:pPr>
+      <w:bookmarkStart w:id="0" w:name="_Toc114123411"/>
       <w:r>
         <w:lastRenderedPageBreak/>
         <w:t>General</w:t>
       </w:r>
+      <w:bookmarkEnd w:id="0"/>
     </w:p>
     <w:p>
       <w:r>
@@ -1092,8 +1807,13 @@
     </w:p>
     <w:p>
       <w:r>
-        <w:t>Nombre del código del proyecto: sistemaobservatorioregional</w:t>
-      </w:r>
+        <w:t xml:space="preserve">Nombre del código del proyecto: </w:t>
+      </w:r>
+      <w:proofErr w:type="spellStart"/>
+      <w:r>
+        <w:t>sistemaobservatorioregional</w:t>
+      </w:r>
+      <w:proofErr w:type="spellEnd"/>
     </w:p>
     <w:p>
       <w:r>
@@ -1117,24 +1837,36 @@
         <w:t>Cuando hay espacios en</w:t>
       </w:r>
       <w:r>
-        <w:t xml:space="preserve"> atributos de bases de datos, atributos de objetos o donde se diga explícitamente como en las controladoras se usara guion bajo “_”.</w:t>
+        <w:t xml:space="preserve"> atributos de bases de datos, atributos de objetos o donde se diga explícitamente como en las controladoras se </w:t>
+      </w:r>
+      <w:proofErr w:type="gramStart"/>
+      <w:r>
+        <w:t>usara</w:t>
+      </w:r>
+      <w:proofErr w:type="gramEnd"/>
+      <w:r>
+        <w:t xml:space="preserve"> guion bajo “_”.</w:t>
       </w:r>
     </w:p>
     <w:p>
       <w:pPr>
         <w:pStyle w:val="Ttulo1"/>
       </w:pPr>
+      <w:bookmarkStart w:id="1" w:name="_Toc114123412"/>
       <w:r>
         <w:t>Formato de bases de datos</w:t>
       </w:r>
+      <w:bookmarkEnd w:id="1"/>
     </w:p>
     <w:p>
       <w:pPr>
         <w:pStyle w:val="Ttulo2"/>
       </w:pPr>
+      <w:bookmarkStart w:id="2" w:name="_Toc114123413"/>
       <w:r>
         <w:t>Tablas</w:t>
       </w:r>
+      <w:bookmarkEnd w:id="2"/>
     </w:p>
     <w:p>
       <w:r>
@@ -1160,7 +1892,15 @@
     </w:p>
     <w:p>
       <w:r>
-        <w:t>Formato: “tb_obs_</w:t>
+        <w:t>Formato: “</w:t>
+      </w:r>
+      <w:proofErr w:type="spellStart"/>
+      <w:r>
+        <w:t>tb_obs</w:t>
+      </w:r>
+      <w:proofErr w:type="spellEnd"/>
+      <w:r>
+        <w:t>_</w:t>
       </w:r>
       <w:r>
         <w:t>&lt;nombre de tabla&gt;</w:t>
@@ -1171,13 +1911,21 @@
     </w:p>
     <w:p>
       <w:r>
-        <w:t>Ejemplo: "tb_obs_</w:t>
+        <w:t>Ejemplo: "</w:t>
+      </w:r>
+      <w:proofErr w:type="spellStart"/>
+      <w:r>
+        <w:t>tb_obs_</w:t>
       </w:r>
       <w:r>
         <w:t>u</w:t>
       </w:r>
       <w:r>
-        <w:t>ser"</w:t>
+        <w:t>ser</w:t>
+      </w:r>
+      <w:proofErr w:type="spellEnd"/>
+      <w:r>
+        <w:t>"</w:t>
       </w:r>
     </w:p>
     <w:p/>
@@ -1185,17 +1933,21 @@
       <w:pPr>
         <w:pStyle w:val="Ttulo2"/>
       </w:pPr>
+      <w:bookmarkStart w:id="3" w:name="_Toc114123414"/>
       <w:r>
         <w:t>Campos o atributos.</w:t>
       </w:r>
+      <w:bookmarkEnd w:id="3"/>
     </w:p>
     <w:p>
       <w:pPr>
         <w:pStyle w:val="Ttulo3"/>
       </w:pPr>
+      <w:bookmarkStart w:id="4" w:name="_Toc114123415"/>
       <w:r>
         <w:t>Normales</w:t>
       </w:r>
+      <w:bookmarkEnd w:id="4"/>
     </w:p>
     <w:p>
       <w:r>
@@ -1227,7 +1979,15 @@
         <w:t xml:space="preserve"> pero</w:t>
       </w:r>
       <w:r>
-        <w:t xml:space="preserve"> omitiendo “tb_obs_”.</w:t>
+        <w:t xml:space="preserve"> omitiendo “</w:t>
+      </w:r>
+      <w:proofErr w:type="spellStart"/>
+      <w:r>
+        <w:t>tb_obs</w:t>
+      </w:r>
+      <w:proofErr w:type="spellEnd"/>
+      <w:r>
+        <w:t>_”.</w:t>
       </w:r>
     </w:p>
     <w:p>
@@ -1256,16 +2016,37 @@
         <w:t xml:space="preserve"> 1</w:t>
       </w:r>
       <w:r>
-        <w:t>: "user</w:t>
+        <w:t>: "</w:t>
+      </w:r>
+      <w:proofErr w:type="spellStart"/>
+      <w:r>
+        <w:t>user</w:t>
       </w:r>
       <w:r>
         <w:t>_username</w:t>
       </w:r>
+      <w:proofErr w:type="spellEnd"/>
       <w:r>
         <w:t>"</w:t>
       </w:r>
       <w:r>
-        <w:t>, aquí “username” le pertenece a la tabla “tb_obs_user”</w:t>
+        <w:t>, aquí “</w:t>
+      </w:r>
+      <w:proofErr w:type="spellStart"/>
+      <w:r>
+        <w:t>username</w:t>
+      </w:r>
+      <w:proofErr w:type="spellEnd"/>
+      <w:r>
+        <w:t>” le pertenece a la tabla “</w:t>
+      </w:r>
+      <w:proofErr w:type="spellStart"/>
+      <w:r>
+        <w:t>tb_obs_user</w:t>
+      </w:r>
+      <w:proofErr w:type="spellEnd"/>
+      <w:r>
+        <w:t>”</w:t>
       </w:r>
     </w:p>
     <w:p>
@@ -1351,8 +2132,31 @@
           <w:szCs w:val="19"/>
           <w:lang w:val="en-US" w:eastAsia="en-US"/>
         </w:rPr>
-        <w:t xml:space="preserve"> tb_obs_IndicatorDetail</w:t>
-      </w:r>
+        <w:t xml:space="preserve"> </w:t>
+      </w:r>
+      <w:proofErr w:type="spellStart"/>
+      <w:r>
+        <w:rPr>
+          <w:rFonts w:ascii="Consolas" w:eastAsiaTheme="minorHAnsi" w:hAnsi="Consolas" w:cs="Consolas"/>
+          <w:color w:val="000000"/>
+          <w:sz w:val="19"/>
+          <w:szCs w:val="19"/>
+          <w:lang w:val="en-US" w:eastAsia="en-US"/>
+        </w:rPr>
+        <w:t>tb_obs_</w:t>
+      </w:r>
+      <w:proofErr w:type="gramStart"/>
+      <w:r>
+        <w:rPr>
+          <w:rFonts w:ascii="Consolas" w:eastAsiaTheme="minorHAnsi" w:hAnsi="Consolas" w:cs="Consolas"/>
+          <w:color w:val="000000"/>
+          <w:sz w:val="19"/>
+          <w:szCs w:val="19"/>
+          <w:lang w:val="en-US" w:eastAsia="en-US"/>
+        </w:rPr>
+        <w:t>IndicatorDetail</w:t>
+      </w:r>
+      <w:proofErr w:type="spellEnd"/>
       <w:r>
         <w:rPr>
           <w:rFonts w:ascii="Consolas" w:eastAsiaTheme="minorHAnsi" w:hAnsi="Consolas" w:cs="Consolas"/>
@@ -1363,6 +2167,7 @@
         </w:rPr>
         <w:t>(</w:t>
       </w:r>
+      <w:proofErr w:type="gramEnd"/>
     </w:p>
     <w:p>
       <w:pPr>
@@ -1388,6 +2193,7 @@
         </w:rPr>
         <w:tab/>
       </w:r>
+      <w:proofErr w:type="spellStart"/>
       <w:r>
         <w:rPr>
           <w:rFonts w:ascii="Consolas" w:eastAsiaTheme="minorHAnsi" w:hAnsi="Consolas" w:cs="Consolas"/>
@@ -1406,7 +2212,18 @@
           <w:szCs w:val="19"/>
           <w:lang w:val="en-US" w:eastAsia="en-US"/>
         </w:rPr>
-        <w:t xml:space="preserve">ndicatorDetail_id </w:t>
+        <w:t>ndicatorDetail_id</w:t>
+      </w:r>
+      <w:proofErr w:type="spellEnd"/>
+      <w:r>
+        <w:rPr>
+          <w:rFonts w:ascii="Consolas" w:eastAsiaTheme="minorHAnsi" w:hAnsi="Consolas" w:cs="Consolas"/>
+          <w:color w:val="000000"/>
+          <w:sz w:val="19"/>
+          <w:szCs w:val="19"/>
+          <w:lang w:val="en-US" w:eastAsia="en-US"/>
+        </w:rPr>
+        <w:t xml:space="preserve"> </w:t>
       </w:r>
       <w:r>
         <w:rPr>
@@ -1449,6 +2266,7 @@
         </w:rPr>
         <w:tab/>
       </w:r>
+      <w:proofErr w:type="spellStart"/>
       <w:r>
         <w:rPr>
           <w:rFonts w:ascii="Consolas" w:eastAsiaTheme="minorHAnsi" w:hAnsi="Consolas" w:cs="Consolas"/>
@@ -1489,6 +2307,7 @@
         </w:rPr>
         <w:t>status</w:t>
       </w:r>
+      <w:proofErr w:type="spellEnd"/>
       <w:r>
         <w:rPr>
           <w:rFonts w:ascii="Consolas" w:eastAsiaTheme="minorHAnsi" w:hAnsi="Consolas" w:cs="Consolas"/>
@@ -1536,8 +2355,14 @@
       <w:pPr>
         <w:pStyle w:val="Ttulo3"/>
       </w:pPr>
-      <w:r>
-        <w:t xml:space="preserve">Constraint: </w:t>
+      <w:bookmarkStart w:id="5" w:name="_Toc114123416"/>
+      <w:proofErr w:type="spellStart"/>
+      <w:r>
+        <w:t>Constraint</w:t>
+      </w:r>
+      <w:proofErr w:type="spellEnd"/>
+      <w:r>
+        <w:t xml:space="preserve">: </w:t>
       </w:r>
       <w:r>
         <w:t>Llaves</w:t>
@@ -1545,6 +2370,7 @@
       <w:r>
         <w:t xml:space="preserve"> foráneas y primarias</w:t>
       </w:r>
+      <w:bookmarkEnd w:id="5"/>
     </w:p>
     <w:p>
       <w:pPr>
@@ -1640,16 +2466,29 @@
         </w:rPr>
         <w:t xml:space="preserve"> </w:t>
       </w:r>
-      <w:r>
-        <w:rPr>
-          <w:rFonts w:ascii="Consolas" w:eastAsiaTheme="minorHAnsi" w:hAnsi="Consolas" w:cs="Consolas"/>
-          <w:color w:val="000000"/>
-          <w:sz w:val="19"/>
-          <w:szCs w:val="19"/>
-          <w:lang w:val="en-US" w:eastAsia="en-US"/>
-        </w:rPr>
-        <w:t>tb_obs_Indicator</w:t>
-      </w:r>
+      <w:proofErr w:type="spellStart"/>
+      <w:r>
+        <w:rPr>
+          <w:rFonts w:ascii="Consolas" w:eastAsiaTheme="minorHAnsi" w:hAnsi="Consolas" w:cs="Consolas"/>
+          <w:color w:val="000000"/>
+          <w:sz w:val="19"/>
+          <w:szCs w:val="19"/>
+          <w:lang w:val="en-US" w:eastAsia="en-US"/>
+        </w:rPr>
+        <w:t>tb_obs_</w:t>
+      </w:r>
+      <w:proofErr w:type="gramStart"/>
+      <w:r>
+        <w:rPr>
+          <w:rFonts w:ascii="Consolas" w:eastAsiaTheme="minorHAnsi" w:hAnsi="Consolas" w:cs="Consolas"/>
+          <w:color w:val="000000"/>
+          <w:sz w:val="19"/>
+          <w:szCs w:val="19"/>
+          <w:lang w:val="en-US" w:eastAsia="en-US"/>
+        </w:rPr>
+        <w:t>Indicator</w:t>
+      </w:r>
+      <w:proofErr w:type="spellEnd"/>
       <w:r>
         <w:rPr>
           <w:rFonts w:ascii="Consolas" w:eastAsiaTheme="minorHAnsi" w:hAnsi="Consolas" w:cs="Consolas"/>
@@ -1660,6 +2499,7 @@
         </w:rPr>
         <w:t>(</w:t>
       </w:r>
+      <w:proofErr w:type="gramEnd"/>
     </w:p>
     <w:p>
       <w:pPr>
@@ -1685,6 +2525,7 @@
         </w:rPr>
         <w:tab/>
       </w:r>
+      <w:proofErr w:type="spellStart"/>
       <w:r>
         <w:rPr>
           <w:rFonts w:ascii="Consolas" w:eastAsiaTheme="minorHAnsi" w:hAnsi="Consolas" w:cs="Consolas"/>
@@ -1713,7 +2554,18 @@
           <w:szCs w:val="19"/>
           <w:lang w:val="en-US" w:eastAsia="en-US"/>
         </w:rPr>
-        <w:t xml:space="preserve">_id </w:t>
+        <w:t>_id</w:t>
+      </w:r>
+      <w:proofErr w:type="spellEnd"/>
+      <w:r>
+        <w:rPr>
+          <w:rFonts w:ascii="Consolas" w:eastAsiaTheme="minorHAnsi" w:hAnsi="Consolas" w:cs="Consolas"/>
+          <w:color w:val="000000"/>
+          <w:sz w:val="19"/>
+          <w:szCs w:val="19"/>
+          <w:lang w:val="en-US" w:eastAsia="en-US"/>
+        </w:rPr>
+        <w:t xml:space="preserve"> </w:t>
       </w:r>
       <w:r>
         <w:rPr>
@@ -1756,6 +2608,7 @@
         </w:rPr>
         <w:tab/>
       </w:r>
+      <w:proofErr w:type="spellStart"/>
       <w:r>
         <w:rPr>
           <w:rFonts w:ascii="Consolas" w:eastAsiaTheme="minorHAnsi" w:hAnsi="Consolas" w:cs="Consolas"/>
@@ -1796,6 +2649,7 @@
         </w:rPr>
         <w:t>name</w:t>
       </w:r>
+      <w:proofErr w:type="spellEnd"/>
       <w:r>
         <w:rPr>
           <w:rFonts w:ascii="Consolas" w:eastAsiaTheme="minorHAnsi" w:hAnsi="Consolas" w:cs="Consolas"/>
@@ -1806,6 +2660,7 @@
         </w:rPr>
         <w:t xml:space="preserve"> </w:t>
       </w:r>
+      <w:proofErr w:type="gramStart"/>
       <w:r>
         <w:rPr>
           <w:rFonts w:ascii="Consolas" w:eastAsiaTheme="minorHAnsi" w:hAnsi="Consolas" w:cs="Consolas"/>
@@ -1814,7 +2669,18 @@
           <w:szCs w:val="19"/>
           <w:lang w:val="en-US" w:eastAsia="en-US"/>
         </w:rPr>
-        <w:t>varchar(75)</w:t>
+        <w:t>varchar(</w:t>
+      </w:r>
+      <w:proofErr w:type="gramEnd"/>
+      <w:r>
+        <w:rPr>
+          <w:rFonts w:ascii="Consolas" w:eastAsiaTheme="minorHAnsi" w:hAnsi="Consolas" w:cs="Consolas"/>
+          <w:color w:val="0000FF"/>
+          <w:sz w:val="19"/>
+          <w:szCs w:val="19"/>
+          <w:lang w:val="en-US" w:eastAsia="en-US"/>
+        </w:rPr>
+        <w:t>75)</w:t>
       </w:r>
     </w:p>
     <w:p>
@@ -1901,8 +2767,31 @@
           <w:szCs w:val="19"/>
           <w:lang w:val="en-US" w:eastAsia="en-US"/>
         </w:rPr>
-        <w:t xml:space="preserve"> tb_obs_IndicatorDetail</w:t>
-      </w:r>
+        <w:t xml:space="preserve"> </w:t>
+      </w:r>
+      <w:proofErr w:type="spellStart"/>
+      <w:r>
+        <w:rPr>
+          <w:rFonts w:ascii="Consolas" w:eastAsiaTheme="minorHAnsi" w:hAnsi="Consolas" w:cs="Consolas"/>
+          <w:color w:val="000000"/>
+          <w:sz w:val="19"/>
+          <w:szCs w:val="19"/>
+          <w:lang w:val="en-US" w:eastAsia="en-US"/>
+        </w:rPr>
+        <w:t>tb_obs_</w:t>
+      </w:r>
+      <w:proofErr w:type="gramStart"/>
+      <w:r>
+        <w:rPr>
+          <w:rFonts w:ascii="Consolas" w:eastAsiaTheme="minorHAnsi" w:hAnsi="Consolas" w:cs="Consolas"/>
+          <w:color w:val="000000"/>
+          <w:sz w:val="19"/>
+          <w:szCs w:val="19"/>
+          <w:lang w:val="en-US" w:eastAsia="en-US"/>
+        </w:rPr>
+        <w:t>IndicatorDetail</w:t>
+      </w:r>
+      <w:proofErr w:type="spellEnd"/>
       <w:r>
         <w:rPr>
           <w:rFonts w:ascii="Consolas" w:eastAsiaTheme="minorHAnsi" w:hAnsi="Consolas" w:cs="Consolas"/>
@@ -1913,6 +2802,7 @@
         </w:rPr>
         <w:t>(</w:t>
       </w:r>
+      <w:proofErr w:type="gramEnd"/>
     </w:p>
     <w:p>
       <w:pPr>
@@ -1938,6 +2828,7 @@
         </w:rPr>
         <w:tab/>
       </w:r>
+      <w:proofErr w:type="spellStart"/>
       <w:r>
         <w:rPr>
           <w:rFonts w:ascii="Consolas" w:eastAsiaTheme="minorHAnsi" w:hAnsi="Consolas" w:cs="Consolas"/>
@@ -1956,8 +2847,20 @@
           <w:szCs w:val="19"/>
           <w:lang w:eastAsia="en-US"/>
         </w:rPr>
-        <w:t xml:space="preserve">ndicatorDetail_id </w:t>
-      </w:r>
+        <w:t>ndicatorDetail_id</w:t>
+      </w:r>
+      <w:proofErr w:type="spellEnd"/>
+      <w:r>
+        <w:rPr>
+          <w:rFonts w:ascii="Consolas" w:eastAsiaTheme="minorHAnsi" w:hAnsi="Consolas" w:cs="Consolas"/>
+          <w:color w:val="000000"/>
+          <w:sz w:val="19"/>
+          <w:szCs w:val="19"/>
+          <w:lang w:eastAsia="en-US"/>
+        </w:rPr>
+        <w:t xml:space="preserve"> </w:t>
+      </w:r>
+      <w:proofErr w:type="spellStart"/>
       <w:r>
         <w:rPr>
           <w:rFonts w:ascii="Consolas" w:eastAsiaTheme="minorHAnsi" w:hAnsi="Consolas" w:cs="Consolas"/>
@@ -1968,6 +2871,7 @@
         </w:rPr>
         <w:t>int</w:t>
       </w:r>
+      <w:proofErr w:type="spellEnd"/>
       <w:r>
         <w:rPr>
           <w:rFonts w:ascii="Consolas" w:eastAsiaTheme="minorHAnsi" w:hAnsi="Consolas" w:cs="Consolas"/>
@@ -2000,6 +2904,7 @@
         </w:rPr>
         <w:tab/>
       </w:r>
+      <w:proofErr w:type="spellStart"/>
       <w:r>
         <w:rPr>
           <w:rFonts w:ascii="Consolas" w:eastAsiaTheme="minorHAnsi" w:hAnsi="Consolas" w:cs="Consolas"/>
@@ -2030,6 +2935,7 @@
         </w:rPr>
         <w:t>_id</w:t>
       </w:r>
+      <w:proofErr w:type="spellEnd"/>
       <w:r>
         <w:rPr>
           <w:rFonts w:ascii="Consolas" w:eastAsiaTheme="minorHAnsi" w:hAnsi="Consolas" w:cs="Consolas"/>
@@ -2040,6 +2946,7 @@
         </w:rPr>
         <w:t xml:space="preserve"> </w:t>
       </w:r>
+      <w:proofErr w:type="spellStart"/>
       <w:r>
         <w:rPr>
           <w:rFonts w:ascii="Consolas" w:eastAsiaTheme="minorHAnsi" w:hAnsi="Consolas" w:cs="Consolas"/>
@@ -2048,7 +2955,18 @@
           <w:szCs w:val="19"/>
           <w:lang w:eastAsia="en-US"/>
         </w:rPr>
-        <w:t xml:space="preserve">int, </w:t>
+        <w:t>int</w:t>
+      </w:r>
+      <w:proofErr w:type="spellEnd"/>
+      <w:r>
+        <w:rPr>
+          <w:rFonts w:ascii="Consolas" w:eastAsiaTheme="minorHAnsi" w:hAnsi="Consolas" w:cs="Consolas"/>
+          <w:color w:val="0000FF"/>
+          <w:sz w:val="19"/>
+          <w:szCs w:val="19"/>
+          <w:lang w:eastAsia="en-US"/>
+        </w:rPr>
+        <w:t xml:space="preserve">, </w:t>
       </w:r>
       <w:r>
         <w:rPr>
@@ -2082,6 +3000,7 @@
         </w:rPr>
         <w:tab/>
       </w:r>
+      <w:proofErr w:type="spellStart"/>
       <w:r>
         <w:rPr>
           <w:rFonts w:ascii="Consolas" w:eastAsiaTheme="minorHAnsi" w:hAnsi="Consolas" w:cs="Consolas"/>
@@ -2100,8 +3019,32 @@
           <w:szCs w:val="19"/>
           <w:lang w:eastAsia="en-US"/>
         </w:rPr>
-        <w:t xml:space="preserve">ndicatorDetail_status </w:t>
-      </w:r>
+        <w:t>ndicatorDetail_</w:t>
+      </w:r>
+      <w:proofErr w:type="gramStart"/>
+      <w:r>
+        <w:rPr>
+          <w:rFonts w:ascii="Consolas" w:eastAsiaTheme="minorHAnsi" w:hAnsi="Consolas" w:cs="Consolas"/>
+          <w:color w:val="000000"/>
+          <w:sz w:val="19"/>
+          <w:szCs w:val="19"/>
+          <w:lang w:eastAsia="en-US"/>
+        </w:rPr>
+        <w:t>status</w:t>
+      </w:r>
+      <w:proofErr w:type="spellEnd"/>
+      <w:proofErr w:type="gramEnd"/>
+      <w:r>
+        <w:rPr>
+          <w:rFonts w:ascii="Consolas" w:eastAsiaTheme="minorHAnsi" w:hAnsi="Consolas" w:cs="Consolas"/>
+          <w:color w:val="000000"/>
+          <w:sz w:val="19"/>
+          <w:szCs w:val="19"/>
+          <w:lang w:eastAsia="en-US"/>
+        </w:rPr>
+        <w:t xml:space="preserve"> </w:t>
+      </w:r>
+      <w:proofErr w:type="spellStart"/>
       <w:r>
         <w:rPr>
           <w:rFonts w:ascii="Consolas" w:eastAsiaTheme="minorHAnsi" w:hAnsi="Consolas" w:cs="Consolas"/>
@@ -2112,6 +3055,7 @@
         </w:rPr>
         <w:t>tinyint</w:t>
       </w:r>
+      <w:proofErr w:type="spellEnd"/>
     </w:p>
     <w:p>
       <w:pPr>
@@ -2152,7 +3096,15 @@
     </w:p>
     <w:p>
       <w:r>
-        <w:t>Formato: “pk_&lt;nombre del atributo&gt;”</w:t>
+        <w:t>Formato: “</w:t>
+      </w:r>
+      <w:proofErr w:type="spellStart"/>
+      <w:r>
+        <w:t>pk</w:t>
+      </w:r>
+      <w:proofErr w:type="spellEnd"/>
+      <w:r>
+        <w:t>_&lt;nombre del atributo&gt;”</w:t>
       </w:r>
     </w:p>
     <w:p>
@@ -2222,16 +3174,29 @@
         </w:rPr>
         <w:t xml:space="preserve"> </w:t>
       </w:r>
-      <w:r>
-        <w:rPr>
-          <w:rFonts w:ascii="Consolas" w:eastAsiaTheme="minorHAnsi" w:hAnsi="Consolas" w:cs="Consolas"/>
-          <w:color w:val="000000"/>
-          <w:sz w:val="19"/>
-          <w:szCs w:val="19"/>
-          <w:lang w:val="en-US" w:eastAsia="en-US"/>
-        </w:rPr>
-        <w:t>tb_obs_Indicator</w:t>
-      </w:r>
+      <w:proofErr w:type="spellStart"/>
+      <w:r>
+        <w:rPr>
+          <w:rFonts w:ascii="Consolas" w:eastAsiaTheme="minorHAnsi" w:hAnsi="Consolas" w:cs="Consolas"/>
+          <w:color w:val="000000"/>
+          <w:sz w:val="19"/>
+          <w:szCs w:val="19"/>
+          <w:lang w:val="en-US" w:eastAsia="en-US"/>
+        </w:rPr>
+        <w:t>tb_obs_</w:t>
+      </w:r>
+      <w:proofErr w:type="gramStart"/>
+      <w:r>
+        <w:rPr>
+          <w:rFonts w:ascii="Consolas" w:eastAsiaTheme="minorHAnsi" w:hAnsi="Consolas" w:cs="Consolas"/>
+          <w:color w:val="000000"/>
+          <w:sz w:val="19"/>
+          <w:szCs w:val="19"/>
+          <w:lang w:val="en-US" w:eastAsia="en-US"/>
+        </w:rPr>
+        <w:t>Indicator</w:t>
+      </w:r>
+      <w:proofErr w:type="spellEnd"/>
       <w:r>
         <w:rPr>
           <w:rFonts w:ascii="Consolas" w:eastAsiaTheme="minorHAnsi" w:hAnsi="Consolas" w:cs="Consolas"/>
@@ -2242,6 +3207,7 @@
         </w:rPr>
         <w:t>(</w:t>
       </w:r>
+      <w:proofErr w:type="gramEnd"/>
     </w:p>
     <w:p>
       <w:pPr>
@@ -2267,6 +3233,7 @@
         </w:rPr>
         <w:tab/>
       </w:r>
+      <w:proofErr w:type="spellStart"/>
       <w:r>
         <w:rPr>
           <w:rFonts w:ascii="Consolas" w:eastAsiaTheme="minorHAnsi" w:hAnsi="Consolas" w:cs="Consolas"/>
@@ -2295,7 +3262,18 @@
           <w:szCs w:val="19"/>
           <w:lang w:val="en-US" w:eastAsia="en-US"/>
         </w:rPr>
-        <w:t xml:space="preserve">_id </w:t>
+        <w:t>_id</w:t>
+      </w:r>
+      <w:proofErr w:type="spellEnd"/>
+      <w:r>
+        <w:rPr>
+          <w:rFonts w:ascii="Consolas" w:eastAsiaTheme="minorHAnsi" w:hAnsi="Consolas" w:cs="Consolas"/>
+          <w:color w:val="000000"/>
+          <w:sz w:val="19"/>
+          <w:szCs w:val="19"/>
+          <w:lang w:val="en-US" w:eastAsia="en-US"/>
+        </w:rPr>
+        <w:t xml:space="preserve"> </w:t>
       </w:r>
       <w:r>
         <w:rPr>
@@ -2338,6 +3316,7 @@
         </w:rPr>
         <w:tab/>
       </w:r>
+      <w:proofErr w:type="spellStart"/>
       <w:r>
         <w:rPr>
           <w:rFonts w:ascii="Consolas" w:eastAsiaTheme="minorHAnsi" w:hAnsi="Consolas" w:cs="Consolas"/>
@@ -2378,6 +3357,7 @@
         </w:rPr>
         <w:t>name</w:t>
       </w:r>
+      <w:proofErr w:type="spellEnd"/>
       <w:r>
         <w:rPr>
           <w:rFonts w:ascii="Consolas" w:eastAsiaTheme="minorHAnsi" w:hAnsi="Consolas" w:cs="Consolas"/>
@@ -2388,6 +3368,7 @@
         </w:rPr>
         <w:t xml:space="preserve"> </w:t>
       </w:r>
+      <w:proofErr w:type="gramStart"/>
       <w:r>
         <w:rPr>
           <w:rFonts w:ascii="Consolas" w:eastAsiaTheme="minorHAnsi" w:hAnsi="Consolas" w:cs="Consolas"/>
@@ -2396,7 +3377,18 @@
           <w:szCs w:val="19"/>
           <w:lang w:val="en-US" w:eastAsia="en-US"/>
         </w:rPr>
-        <w:t>varchar(75)</w:t>
+        <w:t>varchar(</w:t>
+      </w:r>
+      <w:proofErr w:type="gramEnd"/>
+      <w:r>
+        <w:rPr>
+          <w:rFonts w:ascii="Consolas" w:eastAsiaTheme="minorHAnsi" w:hAnsi="Consolas" w:cs="Consolas"/>
+          <w:color w:val="0000FF"/>
+          <w:sz w:val="19"/>
+          <w:szCs w:val="19"/>
+          <w:lang w:val="en-US" w:eastAsia="en-US"/>
+        </w:rPr>
+        <w:t>75)</w:t>
       </w:r>
       <w:r>
         <w:rPr>
@@ -2468,7 +3460,18 @@
           <w:szCs w:val="19"/>
           <w:lang w:val="en-US" w:eastAsia="en-US"/>
         </w:rPr>
-        <w:t xml:space="preserve"> pk_</w:t>
+        <w:t xml:space="preserve"> </w:t>
+      </w:r>
+      <w:proofErr w:type="spellStart"/>
+      <w:r>
+        <w:rPr>
+          <w:rFonts w:ascii="Consolas" w:eastAsiaTheme="minorHAnsi" w:hAnsi="Consolas" w:cs="Consolas"/>
+          <w:color w:val="000000"/>
+          <w:sz w:val="19"/>
+          <w:szCs w:val="19"/>
+          <w:lang w:val="en-US" w:eastAsia="en-US"/>
+        </w:rPr>
+        <w:t>pk_</w:t>
       </w:r>
       <w:r>
         <w:rPr>
@@ -2490,6 +3493,7 @@
         </w:rPr>
         <w:t>ndicator_id</w:t>
       </w:r>
+      <w:proofErr w:type="spellEnd"/>
       <w:r>
         <w:rPr>
           <w:rFonts w:ascii="Consolas" w:eastAsiaTheme="minorHAnsi" w:hAnsi="Consolas" w:cs="Consolas"/>
@@ -2540,6 +3544,7 @@
         </w:rPr>
         <w:t>(</w:t>
       </w:r>
+      <w:proofErr w:type="spellStart"/>
       <w:r>
         <w:rPr>
           <w:rFonts w:ascii="Consolas" w:eastAsiaTheme="minorHAnsi" w:hAnsi="Consolas" w:cs="Consolas"/>
@@ -2560,6 +3565,7 @@
         </w:rPr>
         <w:t>ndicator_id</w:t>
       </w:r>
+      <w:proofErr w:type="spellEnd"/>
       <w:r>
         <w:rPr>
           <w:rFonts w:ascii="Consolas" w:eastAsiaTheme="minorHAnsi" w:hAnsi="Consolas" w:cs="Consolas"/>
@@ -2586,7 +3592,15 @@
     <w:p/>
     <w:p>
       <w:r>
-        <w:t>Formato: “fk_</w:t>
+        <w:t>Formato: “</w:t>
+      </w:r>
+      <w:proofErr w:type="spellStart"/>
+      <w:r>
+        <w:t>fk</w:t>
+      </w:r>
+      <w:proofErr w:type="spellEnd"/>
+      <w:r>
+        <w:t>_</w:t>
       </w:r>
       <w:r>
         <w:t>&lt;</w:t>
@@ -2678,16 +3692,29 @@
         </w:rPr>
         <w:t xml:space="preserve"> </w:t>
       </w:r>
-      <w:r>
-        <w:rPr>
-          <w:rFonts w:ascii="Consolas" w:eastAsiaTheme="minorHAnsi" w:hAnsi="Consolas" w:cs="Consolas"/>
-          <w:color w:val="000000"/>
-          <w:sz w:val="19"/>
-          <w:szCs w:val="19"/>
-          <w:lang w:val="en-US" w:eastAsia="en-US"/>
-        </w:rPr>
-        <w:t>tb_obs_Indicator</w:t>
-      </w:r>
+      <w:proofErr w:type="spellStart"/>
+      <w:r>
+        <w:rPr>
+          <w:rFonts w:ascii="Consolas" w:eastAsiaTheme="minorHAnsi" w:hAnsi="Consolas" w:cs="Consolas"/>
+          <w:color w:val="000000"/>
+          <w:sz w:val="19"/>
+          <w:szCs w:val="19"/>
+          <w:lang w:val="en-US" w:eastAsia="en-US"/>
+        </w:rPr>
+        <w:t>tb_obs_</w:t>
+      </w:r>
+      <w:proofErr w:type="gramStart"/>
+      <w:r>
+        <w:rPr>
+          <w:rFonts w:ascii="Consolas" w:eastAsiaTheme="minorHAnsi" w:hAnsi="Consolas" w:cs="Consolas"/>
+          <w:color w:val="000000"/>
+          <w:sz w:val="19"/>
+          <w:szCs w:val="19"/>
+          <w:lang w:val="en-US" w:eastAsia="en-US"/>
+        </w:rPr>
+        <w:t>Indicator</w:t>
+      </w:r>
+      <w:proofErr w:type="spellEnd"/>
       <w:r>
         <w:rPr>
           <w:rFonts w:ascii="Consolas" w:eastAsiaTheme="minorHAnsi" w:hAnsi="Consolas" w:cs="Consolas"/>
@@ -2698,6 +3725,7 @@
         </w:rPr>
         <w:t>(</w:t>
       </w:r>
+      <w:proofErr w:type="gramEnd"/>
     </w:p>
     <w:p>
       <w:pPr>
@@ -2723,6 +3751,7 @@
         </w:rPr>
         <w:tab/>
       </w:r>
+      <w:proofErr w:type="spellStart"/>
       <w:r>
         <w:rPr>
           <w:rFonts w:ascii="Consolas" w:eastAsiaTheme="minorHAnsi" w:hAnsi="Consolas" w:cs="Consolas"/>
@@ -2751,7 +3780,18 @@
           <w:szCs w:val="19"/>
           <w:lang w:val="en-US" w:eastAsia="en-US"/>
         </w:rPr>
-        <w:t xml:space="preserve">_id </w:t>
+        <w:t>_id</w:t>
+      </w:r>
+      <w:proofErr w:type="spellEnd"/>
+      <w:r>
+        <w:rPr>
+          <w:rFonts w:ascii="Consolas" w:eastAsiaTheme="minorHAnsi" w:hAnsi="Consolas" w:cs="Consolas"/>
+          <w:color w:val="000000"/>
+          <w:sz w:val="19"/>
+          <w:szCs w:val="19"/>
+          <w:lang w:val="en-US" w:eastAsia="en-US"/>
+        </w:rPr>
+        <w:t xml:space="preserve"> </w:t>
       </w:r>
       <w:r>
         <w:rPr>
@@ -2794,6 +3834,7 @@
         </w:rPr>
         <w:tab/>
       </w:r>
+      <w:proofErr w:type="spellStart"/>
       <w:r>
         <w:rPr>
           <w:rFonts w:ascii="Consolas" w:eastAsiaTheme="minorHAnsi" w:hAnsi="Consolas" w:cs="Consolas"/>
@@ -2834,6 +3875,7 @@
         </w:rPr>
         <w:t>name</w:t>
       </w:r>
+      <w:proofErr w:type="spellEnd"/>
       <w:r>
         <w:rPr>
           <w:rFonts w:ascii="Consolas" w:eastAsiaTheme="minorHAnsi" w:hAnsi="Consolas" w:cs="Consolas"/>
@@ -2844,6 +3886,7 @@
         </w:rPr>
         <w:t xml:space="preserve"> </w:t>
       </w:r>
+      <w:proofErr w:type="gramStart"/>
       <w:r>
         <w:rPr>
           <w:rFonts w:ascii="Consolas" w:eastAsiaTheme="minorHAnsi" w:hAnsi="Consolas" w:cs="Consolas"/>
@@ -2852,7 +3895,18 @@
           <w:szCs w:val="19"/>
           <w:lang w:val="en-US" w:eastAsia="en-US"/>
         </w:rPr>
-        <w:t>varchar(75)</w:t>
+        <w:t>varchar(</w:t>
+      </w:r>
+      <w:proofErr w:type="gramEnd"/>
+      <w:r>
+        <w:rPr>
+          <w:rFonts w:ascii="Consolas" w:eastAsiaTheme="minorHAnsi" w:hAnsi="Consolas" w:cs="Consolas"/>
+          <w:color w:val="0000FF"/>
+          <w:sz w:val="19"/>
+          <w:szCs w:val="19"/>
+          <w:lang w:val="en-US" w:eastAsia="en-US"/>
+        </w:rPr>
+        <w:t>75)</w:t>
       </w:r>
       <w:r>
         <w:rPr>
@@ -2924,7 +3978,18 @@
           <w:szCs w:val="19"/>
           <w:lang w:val="en-US" w:eastAsia="en-US"/>
         </w:rPr>
-        <w:t xml:space="preserve"> pk_</w:t>
+        <w:t xml:space="preserve"> </w:t>
+      </w:r>
+      <w:proofErr w:type="spellStart"/>
+      <w:r>
+        <w:rPr>
+          <w:rFonts w:ascii="Consolas" w:eastAsiaTheme="minorHAnsi" w:hAnsi="Consolas" w:cs="Consolas"/>
+          <w:color w:val="000000"/>
+          <w:sz w:val="19"/>
+          <w:szCs w:val="19"/>
+          <w:lang w:val="en-US" w:eastAsia="en-US"/>
+        </w:rPr>
+        <w:t>pk_</w:t>
       </w:r>
       <w:r>
         <w:rPr>
@@ -2946,6 +4011,7 @@
         </w:rPr>
         <w:t>ndicator_id</w:t>
       </w:r>
+      <w:proofErr w:type="spellEnd"/>
       <w:r>
         <w:rPr>
           <w:rFonts w:ascii="Consolas" w:eastAsiaTheme="minorHAnsi" w:hAnsi="Consolas" w:cs="Consolas"/>
@@ -2996,6 +4062,7 @@
         </w:rPr>
         <w:t>(</w:t>
       </w:r>
+      <w:proofErr w:type="spellStart"/>
       <w:r>
         <w:rPr>
           <w:rFonts w:ascii="Consolas" w:eastAsiaTheme="minorHAnsi" w:hAnsi="Consolas" w:cs="Consolas"/>
@@ -3016,6 +4083,7 @@
         </w:rPr>
         <w:t>ndicator_id</w:t>
       </w:r>
+      <w:proofErr w:type="spellEnd"/>
       <w:r>
         <w:rPr>
           <w:rFonts w:ascii="Consolas" w:eastAsiaTheme="minorHAnsi" w:hAnsi="Consolas" w:cs="Consolas"/>
@@ -3105,6 +4173,7 @@
         </w:rPr>
         <w:t xml:space="preserve"> </w:t>
       </w:r>
+      <w:proofErr w:type="spellStart"/>
       <w:r>
         <w:rPr>
           <w:rFonts w:ascii="Consolas" w:eastAsiaTheme="minorHAnsi" w:hAnsi="Consolas" w:cs="Consolas"/>
@@ -3115,6 +4184,7 @@
         </w:rPr>
         <w:t>tb_obs_</w:t>
       </w:r>
+      <w:proofErr w:type="gramStart"/>
       <w:r>
         <w:rPr>
           <w:rFonts w:ascii="Consolas" w:eastAsiaTheme="minorHAnsi" w:hAnsi="Consolas" w:cs="Consolas"/>
@@ -3125,6 +4195,7 @@
         </w:rPr>
         <w:t>IndicatorDetail</w:t>
       </w:r>
+      <w:proofErr w:type="spellEnd"/>
       <w:r>
         <w:rPr>
           <w:rFonts w:ascii="Consolas" w:eastAsiaTheme="minorHAnsi" w:hAnsi="Consolas" w:cs="Consolas"/>
@@ -3135,6 +4206,7 @@
         </w:rPr>
         <w:t>(</w:t>
       </w:r>
+      <w:proofErr w:type="gramEnd"/>
     </w:p>
     <w:p>
       <w:pPr>
@@ -3160,6 +4232,7 @@
         </w:rPr>
         <w:tab/>
       </w:r>
+      <w:proofErr w:type="spellStart"/>
       <w:r>
         <w:rPr>
           <w:rFonts w:ascii="Consolas" w:eastAsiaTheme="minorHAnsi" w:hAnsi="Consolas" w:cs="Consolas"/>
@@ -3188,7 +4261,18 @@
           <w:szCs w:val="19"/>
           <w:lang w:val="en-US" w:eastAsia="en-US"/>
         </w:rPr>
-        <w:t xml:space="preserve">_id </w:t>
+        <w:t>_id</w:t>
+      </w:r>
+      <w:proofErr w:type="spellEnd"/>
+      <w:r>
+        <w:rPr>
+          <w:rFonts w:ascii="Consolas" w:eastAsiaTheme="minorHAnsi" w:hAnsi="Consolas" w:cs="Consolas"/>
+          <w:color w:val="000000"/>
+          <w:sz w:val="19"/>
+          <w:szCs w:val="19"/>
+          <w:lang w:val="en-US" w:eastAsia="en-US"/>
+        </w:rPr>
+        <w:t xml:space="preserve"> </w:t>
       </w:r>
       <w:r>
         <w:rPr>
@@ -3231,6 +4315,7 @@
         </w:rPr>
         <w:tab/>
       </w:r>
+      <w:proofErr w:type="spellStart"/>
       <w:r>
         <w:rPr>
           <w:rFonts w:ascii="Consolas" w:eastAsiaTheme="minorHAnsi" w:hAnsi="Consolas" w:cs="Consolas"/>
@@ -3279,7 +4364,18 @@
           <w:szCs w:val="19"/>
           <w:lang w:val="en-US" w:eastAsia="en-US"/>
         </w:rPr>
-        <w:t xml:space="preserve">ndicator_id </w:t>
+        <w:t>ndicator_id</w:t>
+      </w:r>
+      <w:proofErr w:type="spellEnd"/>
+      <w:r>
+        <w:rPr>
+          <w:rFonts w:ascii="Consolas" w:eastAsiaTheme="minorHAnsi" w:hAnsi="Consolas" w:cs="Consolas"/>
+          <w:color w:val="000000"/>
+          <w:sz w:val="19"/>
+          <w:szCs w:val="19"/>
+          <w:lang w:val="en-US" w:eastAsia="en-US"/>
+        </w:rPr>
+        <w:t xml:space="preserve"> </w:t>
       </w:r>
       <w:r>
         <w:rPr>
@@ -3313,6 +4409,7 @@
           <w:lang w:val="en-US" w:eastAsia="en-US"/>
         </w:rPr>
       </w:pPr>
+      <w:proofErr w:type="spellStart"/>
       <w:r>
         <w:rPr>
           <w:rFonts w:ascii="Consolas" w:eastAsiaTheme="minorHAnsi" w:hAnsi="Consolas" w:cs="Consolas"/>
@@ -3341,8 +4438,20 @@
           <w:szCs w:val="19"/>
           <w:lang w:val="en-US" w:eastAsia="en-US"/>
         </w:rPr>
-        <w:t xml:space="preserve">_status </w:t>
-      </w:r>
+        <w:t>_status</w:t>
+      </w:r>
+      <w:proofErr w:type="spellEnd"/>
+      <w:r>
+        <w:rPr>
+          <w:rFonts w:ascii="Consolas" w:eastAsiaTheme="minorHAnsi" w:hAnsi="Consolas" w:cs="Consolas"/>
+          <w:color w:val="000000"/>
+          <w:sz w:val="19"/>
+          <w:szCs w:val="19"/>
+          <w:lang w:val="en-US" w:eastAsia="en-US"/>
+        </w:rPr>
+        <w:t xml:space="preserve"> </w:t>
+      </w:r>
+      <w:proofErr w:type="spellStart"/>
       <w:r>
         <w:rPr>
           <w:rFonts w:ascii="Consolas" w:eastAsiaTheme="minorHAnsi" w:hAnsi="Consolas" w:cs="Consolas"/>
@@ -3353,6 +4462,7 @@
         </w:rPr>
         <w:t>tinyint</w:t>
       </w:r>
+      <w:proofErr w:type="spellEnd"/>
       <w:r>
         <w:rPr>
           <w:rFonts w:ascii="Consolas" w:eastAsiaTheme="minorHAnsi" w:hAnsi="Consolas" w:cs="Consolas"/>
@@ -3404,7 +4514,18 @@
           <w:szCs w:val="19"/>
           <w:lang w:val="en-US" w:eastAsia="en-US"/>
         </w:rPr>
-        <w:t xml:space="preserve"> fk_</w:t>
+        <w:t xml:space="preserve"> </w:t>
+      </w:r>
+      <w:proofErr w:type="spellStart"/>
+      <w:r>
+        <w:rPr>
+          <w:rFonts w:ascii="Consolas" w:eastAsiaTheme="minorHAnsi" w:hAnsi="Consolas" w:cs="Consolas"/>
+          <w:color w:val="000000"/>
+          <w:sz w:val="19"/>
+          <w:szCs w:val="19"/>
+          <w:lang w:val="en-US" w:eastAsia="en-US"/>
+        </w:rPr>
+        <w:t>fk_</w:t>
       </w:r>
       <w:r>
         <w:rPr>
@@ -3456,6 +4577,7 @@
         </w:rPr>
         <w:t>ndicator_id</w:t>
       </w:r>
+      <w:proofErr w:type="spellEnd"/>
       <w:r>
         <w:rPr>
           <w:rFonts w:ascii="Consolas" w:eastAsiaTheme="minorHAnsi" w:hAnsi="Consolas" w:cs="Consolas"/>
@@ -3506,6 +4628,7 @@
         </w:rPr>
         <w:t>(</w:t>
       </w:r>
+      <w:proofErr w:type="spellStart"/>
       <w:r>
         <w:rPr>
           <w:rFonts w:ascii="Consolas" w:eastAsiaTheme="minorHAnsi" w:hAnsi="Consolas" w:cs="Consolas"/>
@@ -3556,6 +4679,7 @@
         </w:rPr>
         <w:t>ndicator_id</w:t>
       </w:r>
+      <w:proofErr w:type="spellEnd"/>
       <w:r>
         <w:rPr>
           <w:rFonts w:ascii="Consolas" w:eastAsiaTheme="minorHAnsi" w:hAnsi="Consolas" w:cs="Consolas"/>
@@ -3626,6 +4750,7 @@
         </w:rPr>
         <w:t>(</w:t>
       </w:r>
+      <w:proofErr w:type="spellStart"/>
       <w:r>
         <w:rPr>
           <w:rFonts w:ascii="Consolas" w:eastAsiaTheme="minorHAnsi" w:hAnsi="Consolas" w:cs="Consolas"/>
@@ -3656,6 +4781,7 @@
         </w:rPr>
         <w:t>_id</w:t>
       </w:r>
+      <w:proofErr w:type="spellEnd"/>
       <w:r>
         <w:rPr>
           <w:rFonts w:ascii="Consolas" w:eastAsiaTheme="minorHAnsi" w:hAnsi="Consolas" w:cs="Consolas"/>
@@ -3707,7 +4833,18 @@
           <w:szCs w:val="19"/>
           <w:lang w:val="en-US" w:eastAsia="en-US"/>
         </w:rPr>
-        <w:t xml:space="preserve"> pk</w:t>
+        <w:t xml:space="preserve"> </w:t>
+      </w:r>
+      <w:proofErr w:type="spellStart"/>
+      <w:r>
+        <w:rPr>
+          <w:rFonts w:ascii="Consolas" w:eastAsiaTheme="minorHAnsi" w:hAnsi="Consolas" w:cs="Consolas"/>
+          <w:color w:val="000000"/>
+          <w:sz w:val="19"/>
+          <w:szCs w:val="19"/>
+          <w:lang w:val="en-US" w:eastAsia="en-US"/>
+        </w:rPr>
+        <w:t>pk</w:t>
       </w:r>
       <w:r>
         <w:rPr>
@@ -3747,7 +4884,18 @@
           <w:szCs w:val="19"/>
           <w:lang w:val="en-US" w:eastAsia="en-US"/>
         </w:rPr>
-        <w:t xml:space="preserve">id </w:t>
+        <w:t>id</w:t>
+      </w:r>
+      <w:proofErr w:type="spellEnd"/>
+      <w:r>
+        <w:rPr>
+          <w:rFonts w:ascii="Consolas" w:eastAsiaTheme="minorHAnsi" w:hAnsi="Consolas" w:cs="Consolas"/>
+          <w:color w:val="000000"/>
+          <w:sz w:val="19"/>
+          <w:szCs w:val="19"/>
+          <w:lang w:val="en-US" w:eastAsia="en-US"/>
+        </w:rPr>
+        <w:t xml:space="preserve"> </w:t>
       </w:r>
       <w:r>
         <w:rPr>
@@ -3789,6 +4937,7 @@
         </w:rPr>
         <w:t>(</w:t>
       </w:r>
+      <w:proofErr w:type="spellStart"/>
       <w:r>
         <w:rPr>
           <w:rFonts w:ascii="Consolas" w:eastAsiaTheme="minorHAnsi" w:hAnsi="Consolas" w:cs="Consolas"/>
@@ -3809,6 +4958,7 @@
         </w:rPr>
         <w:t>ndicatorDetail_id</w:t>
       </w:r>
+      <w:proofErr w:type="spellEnd"/>
       <w:r>
         <w:rPr>
           <w:rFonts w:ascii="Consolas" w:eastAsiaTheme="minorHAnsi" w:hAnsi="Consolas" w:cs="Consolas"/>
@@ -3837,9 +4987,11 @@
       <w:pPr>
         <w:pStyle w:val="Ttulo2"/>
       </w:pPr>
+      <w:bookmarkStart w:id="6" w:name="_Toc114123417"/>
       <w:r>
         <w:t>Procedimientos almacenados</w:t>
       </w:r>
+      <w:bookmarkEnd w:id="6"/>
     </w:p>
     <w:p>
       <w:r>
@@ -3888,39 +5040,66 @@
     <w:p/>
     <w:p>
       <w:r>
-        <w:t>Ejemplo 1: insertUser</w:t>
-      </w:r>
-    </w:p>
-    <w:p>
-      <w:r>
-        <w:t>Ejemplo 2: obtainAllUsers</w:t>
-      </w:r>
+        <w:t xml:space="preserve">Ejemplo 1: </w:t>
+      </w:r>
+      <w:proofErr w:type="spellStart"/>
+      <w:r>
+        <w:t>insertUser</w:t>
+      </w:r>
+      <w:proofErr w:type="spellEnd"/>
+    </w:p>
+    <w:p>
+      <w:r>
+        <w:t xml:space="preserve">Ejemplo 2: </w:t>
+      </w:r>
+      <w:proofErr w:type="spellStart"/>
+      <w:r>
+        <w:t>obtainAllUsers</w:t>
+      </w:r>
+      <w:proofErr w:type="spellEnd"/>
     </w:p>
     <w:p/>
     <w:p>
       <w:pPr>
         <w:pStyle w:val="Ttulo1"/>
       </w:pPr>
+      <w:bookmarkStart w:id="7" w:name="_Toc114123418"/>
       <w:r>
         <w:lastRenderedPageBreak/>
         <w:t>Laravel</w:t>
       </w:r>
+      <w:bookmarkEnd w:id="7"/>
     </w:p>
     <w:p>
       <w:pPr>
         <w:pStyle w:val="Ttulo2"/>
       </w:pPr>
+      <w:bookmarkStart w:id="8" w:name="_Toc114123419"/>
       <w:r>
         <w:t>Clases</w:t>
       </w:r>
+      <w:bookmarkEnd w:id="8"/>
     </w:p>
     <w:p>
       <w:r>
         <w:t>P</w:t>
       </w:r>
       <w:r>
-        <w:t>or convención los modelos en laravel se crean en ingles</w:t>
-      </w:r>
+        <w:t xml:space="preserve">or convención los modelos en </w:t>
+      </w:r>
+      <w:proofErr w:type="spellStart"/>
+      <w:r>
+        <w:t>laravel</w:t>
+      </w:r>
+      <w:proofErr w:type="spellEnd"/>
+      <w:r>
+        <w:t xml:space="preserve"> se crean en </w:t>
+      </w:r>
+      <w:proofErr w:type="spellStart"/>
+      <w:r>
+        <w:t>ingles</w:t>
+      </w:r>
+      <w:proofErr w:type="spellEnd"/>
       <w:r>
         <w:t xml:space="preserve">, </w:t>
       </w:r>
@@ -3928,7 +5107,15 @@
         <w:t>singular</w:t>
       </w:r>
       <w:r>
-        <w:t xml:space="preserve"> y con la primera letra en mayuscula. Importante es mantener los nombres de las bases de datos en los nombres de los objectos.</w:t>
+        <w:t xml:space="preserve"> y con la primera letra en </w:t>
+      </w:r>
+      <w:proofErr w:type="spellStart"/>
+      <w:r>
+        <w:t>mayuscula</w:t>
+      </w:r>
+      <w:proofErr w:type="spellEnd"/>
+      <w:r>
+        <w:t>. Importante es mantener los nombres de las bases de datos en los nombres de los objectos.</w:t>
       </w:r>
     </w:p>
     <w:p/>
@@ -3941,9 +5128,11 @@
       </w:r>
     </w:p>
     <w:p>
+      <w:proofErr w:type="spellStart"/>
       <w:r>
         <w:t>DataBase</w:t>
       </w:r>
+      <w:proofErr w:type="spellEnd"/>
       <w:r>
         <w:t xml:space="preserve"> </w:t>
       </w:r>
@@ -3957,9 +5146,11 @@
       <w:r>
         <w:tab/>
       </w:r>
+      <w:proofErr w:type="spellStart"/>
       <w:r>
         <w:t>tb_obs_user</w:t>
       </w:r>
+      <w:proofErr w:type="spellEnd"/>
     </w:p>
     <w:p>
       <w:r>
@@ -3972,9 +5163,11 @@
       <w:r>
         <w:tab/>
       </w:r>
+      <w:proofErr w:type="spellStart"/>
       <w:r>
         <w:t>User</w:t>
       </w:r>
+      <w:proofErr w:type="spellEnd"/>
     </w:p>
     <w:p/>
     <w:p>
@@ -4070,8 +5263,31 @@
           <w:szCs w:val="19"/>
           <w:lang w:eastAsia="en-US"/>
         </w:rPr>
-        <w:t xml:space="preserve"> tb_obs_Indicator</w:t>
-      </w:r>
+        <w:t xml:space="preserve"> </w:t>
+      </w:r>
+      <w:proofErr w:type="spellStart"/>
+      <w:r>
+        <w:rPr>
+          <w:rFonts w:ascii="Consolas" w:eastAsiaTheme="minorHAnsi" w:hAnsi="Consolas" w:cs="Consolas"/>
+          <w:color w:val="000000"/>
+          <w:sz w:val="19"/>
+          <w:szCs w:val="19"/>
+          <w:lang w:eastAsia="en-US"/>
+        </w:rPr>
+        <w:t>tb_obs_</w:t>
+      </w:r>
+      <w:proofErr w:type="gramStart"/>
+      <w:r>
+        <w:rPr>
+          <w:rFonts w:ascii="Consolas" w:eastAsiaTheme="minorHAnsi" w:hAnsi="Consolas" w:cs="Consolas"/>
+          <w:color w:val="000000"/>
+          <w:sz w:val="19"/>
+          <w:szCs w:val="19"/>
+          <w:lang w:eastAsia="en-US"/>
+        </w:rPr>
+        <w:t>Indicator</w:t>
+      </w:r>
+      <w:proofErr w:type="spellEnd"/>
       <w:r>
         <w:rPr>
           <w:rFonts w:ascii="Consolas" w:eastAsiaTheme="minorHAnsi" w:hAnsi="Consolas" w:cs="Consolas"/>
@@ -4082,6 +5298,7 @@
         </w:rPr>
         <w:t>(</w:t>
       </w:r>
+      <w:proofErr w:type="gramEnd"/>
     </w:p>
     <w:p>
       <w:pPr>
@@ -4107,6 +5324,7 @@
         </w:rPr>
         <w:tab/>
       </w:r>
+      <w:proofErr w:type="spellStart"/>
       <w:r>
         <w:rPr>
           <w:rFonts w:ascii="Consolas" w:eastAsiaTheme="minorHAnsi" w:hAnsi="Consolas" w:cs="Consolas"/>
@@ -4135,7 +5353,18 @@
           <w:szCs w:val="19"/>
           <w:lang w:val="en-US" w:eastAsia="en-US"/>
         </w:rPr>
-        <w:t xml:space="preserve">_id </w:t>
+        <w:t>_id</w:t>
+      </w:r>
+      <w:proofErr w:type="spellEnd"/>
+      <w:r>
+        <w:rPr>
+          <w:rFonts w:ascii="Consolas" w:eastAsiaTheme="minorHAnsi" w:hAnsi="Consolas" w:cs="Consolas"/>
+          <w:color w:val="000000"/>
+          <w:sz w:val="19"/>
+          <w:szCs w:val="19"/>
+          <w:lang w:val="en-US" w:eastAsia="en-US"/>
+        </w:rPr>
+        <w:t xml:space="preserve"> </w:t>
       </w:r>
       <w:r>
         <w:rPr>
@@ -4178,6 +5407,7 @@
         </w:rPr>
         <w:tab/>
       </w:r>
+      <w:proofErr w:type="spellStart"/>
       <w:r>
         <w:rPr>
           <w:rFonts w:ascii="Consolas" w:eastAsiaTheme="minorHAnsi" w:hAnsi="Consolas" w:cs="Consolas"/>
@@ -4218,6 +5448,7 @@
         </w:rPr>
         <w:t>name</w:t>
       </w:r>
+      <w:proofErr w:type="spellEnd"/>
       <w:r>
         <w:rPr>
           <w:rFonts w:ascii="Consolas" w:eastAsiaTheme="minorHAnsi" w:hAnsi="Consolas" w:cs="Consolas"/>
@@ -4228,6 +5459,7 @@
         </w:rPr>
         <w:t xml:space="preserve"> </w:t>
       </w:r>
+      <w:proofErr w:type="gramStart"/>
       <w:r>
         <w:rPr>
           <w:rFonts w:ascii="Consolas" w:eastAsiaTheme="minorHAnsi" w:hAnsi="Consolas" w:cs="Consolas"/>
@@ -4236,7 +5468,18 @@
           <w:szCs w:val="19"/>
           <w:lang w:val="en-US" w:eastAsia="en-US"/>
         </w:rPr>
-        <w:t>varchar(75)</w:t>
+        <w:t>varchar(</w:t>
+      </w:r>
+      <w:proofErr w:type="gramEnd"/>
+      <w:r>
+        <w:rPr>
+          <w:rFonts w:ascii="Consolas" w:eastAsiaTheme="minorHAnsi" w:hAnsi="Consolas" w:cs="Consolas"/>
+          <w:color w:val="0000FF"/>
+          <w:sz w:val="19"/>
+          <w:szCs w:val="19"/>
+          <w:lang w:val="en-US" w:eastAsia="en-US"/>
+        </w:rPr>
+        <w:t>75)</w:t>
       </w:r>
       <w:r>
         <w:rPr>
@@ -4308,7 +5551,18 @@
           <w:szCs w:val="19"/>
           <w:lang w:val="en-US" w:eastAsia="en-US"/>
         </w:rPr>
-        <w:t xml:space="preserve"> pk_</w:t>
+        <w:t xml:space="preserve"> </w:t>
+      </w:r>
+      <w:proofErr w:type="spellStart"/>
+      <w:r>
+        <w:rPr>
+          <w:rFonts w:ascii="Consolas" w:eastAsiaTheme="minorHAnsi" w:hAnsi="Consolas" w:cs="Consolas"/>
+          <w:color w:val="000000"/>
+          <w:sz w:val="19"/>
+          <w:szCs w:val="19"/>
+          <w:lang w:val="en-US" w:eastAsia="en-US"/>
+        </w:rPr>
+        <w:t>pk_</w:t>
       </w:r>
       <w:r>
         <w:rPr>
@@ -4330,6 +5584,7 @@
         </w:rPr>
         <w:t>ndicator_id</w:t>
       </w:r>
+      <w:proofErr w:type="spellEnd"/>
       <w:r>
         <w:rPr>
           <w:rFonts w:ascii="Consolas" w:eastAsiaTheme="minorHAnsi" w:hAnsi="Consolas" w:cs="Consolas"/>
@@ -4380,6 +5635,7 @@
         </w:rPr>
         <w:t>(</w:t>
       </w:r>
+      <w:proofErr w:type="spellStart"/>
       <w:r>
         <w:rPr>
           <w:rFonts w:ascii="Consolas" w:eastAsiaTheme="minorHAnsi" w:hAnsi="Consolas" w:cs="Consolas"/>
@@ -4400,6 +5656,7 @@
         </w:rPr>
         <w:t>ndicator_id</w:t>
       </w:r>
+      <w:proofErr w:type="spellEnd"/>
       <w:r>
         <w:rPr>
           <w:rFonts w:ascii="Consolas" w:eastAsiaTheme="minorHAnsi" w:hAnsi="Consolas" w:cs="Consolas"/>
@@ -4470,44 +5727,98 @@
         <w:rPr>
           <w:lang w:val="en-US"/>
         </w:rPr>
-        <w:t>class Indicator{</w:t>
-      </w:r>
-    </w:p>
-    <w:p>
-      <w:pPr>
+        <w:t xml:space="preserve">class </w:t>
+      </w:r>
+      <w:proofErr w:type="gramStart"/>
+      <w:r>
         <w:rPr>
           <w:lang w:val="en-US"/>
         </w:rPr>
-      </w:pPr>
-      <w:r>
+        <w:t>Indicator{</w:t>
+      </w:r>
+      <w:proofErr w:type="gramEnd"/>
+    </w:p>
+    <w:p>
+      <w:pPr>
         <w:rPr>
           <w:lang w:val="en-US"/>
         </w:rPr>
+      </w:pPr>
+      <w:r>
+        <w:rPr>
+          <w:lang w:val="en-US"/>
+        </w:rPr>
         <w:tab/>
-        <w:t>$indicator_id;</w:t>
-      </w:r>
-    </w:p>
-    <w:p>
+        <w:t>$</w:t>
+      </w:r>
+      <w:proofErr w:type="spellStart"/>
       <w:r>
         <w:rPr>
           <w:lang w:val="en-US"/>
         </w:rPr>
+        <w:t>indicator_</w:t>
+      </w:r>
+      <w:proofErr w:type="gramStart"/>
+      <w:r>
+        <w:rPr>
+          <w:lang w:val="en-US"/>
+        </w:rPr>
+        <w:t>id</w:t>
+      </w:r>
+      <w:proofErr w:type="spellEnd"/>
+      <w:r>
+        <w:rPr>
+          <w:lang w:val="en-US"/>
+        </w:rPr>
+        <w:t>;</w:t>
+      </w:r>
+      <w:proofErr w:type="gramEnd"/>
+    </w:p>
+    <w:p>
+      <w:r>
+        <w:rPr>
+          <w:lang w:val="en-US"/>
+        </w:rPr>
         <w:tab/>
       </w:r>
       <w:r>
-        <w:t>$indicator_name;</w:t>
+        <w:t>$</w:t>
+      </w:r>
+      <w:proofErr w:type="spellStart"/>
+      <w:r>
+        <w:t>indicator_name</w:t>
+      </w:r>
+      <w:proofErr w:type="spellEnd"/>
+      <w:r>
+        <w:t>;</w:t>
       </w:r>
     </w:p>
     <w:p>
       <w:r>
         <w:tab/>
-        <w:t>$index:</w:t>
+        <w:t>$</w:t>
+      </w:r>
+      <w:proofErr w:type="spellStart"/>
+      <w:r>
+        <w:t>index</w:t>
+      </w:r>
+      <w:proofErr w:type="spellEnd"/>
+      <w:r>
+        <w:t>:</w:t>
       </w:r>
     </w:p>
     <w:p>
       <w:r>
         <w:tab/>
-        <w:t>$status;</w:t>
+        <w:t>$</w:t>
+      </w:r>
+      <w:proofErr w:type="gramStart"/>
+      <w:r>
+        <w:t>status</w:t>
+      </w:r>
+      <w:proofErr w:type="gramEnd"/>
+      <w:r>
+        <w:t>;</w:t>
       </w:r>
     </w:p>
     <w:p>
@@ -4521,9 +5832,11 @@
       <w:pPr>
         <w:pStyle w:val="Ttulo2"/>
       </w:pPr>
+      <w:bookmarkStart w:id="9" w:name="_Toc114123420"/>
       <w:r>
         <w:t>Métodos</w:t>
       </w:r>
+      <w:bookmarkEnd w:id="9"/>
     </w:p>
     <w:p>
       <w:r>
@@ -4572,7 +5885,36 @@
     <w:p/>
     <w:p>
       <w:r>
-        <w:t>Ejemplo: beginAction(), insertForm(), getSomething()</w:t>
+        <w:t xml:space="preserve">Ejemplo: </w:t>
+      </w:r>
+      <w:proofErr w:type="spellStart"/>
+      <w:proofErr w:type="gramStart"/>
+      <w:r>
+        <w:t>beginAction</w:t>
+      </w:r>
+      <w:proofErr w:type="spellEnd"/>
+      <w:r>
+        <w:t>(</w:t>
+      </w:r>
+      <w:proofErr w:type="gramEnd"/>
+      <w:r>
+        <w:t xml:space="preserve">), </w:t>
+      </w:r>
+      <w:proofErr w:type="spellStart"/>
+      <w:r>
+        <w:t>insertForm</w:t>
+      </w:r>
+      <w:proofErr w:type="spellEnd"/>
+      <w:r>
+        <w:t xml:space="preserve">(), </w:t>
+      </w:r>
+      <w:proofErr w:type="spellStart"/>
+      <w:r>
+        <w:t>getSomething</w:t>
+      </w:r>
+      <w:proofErr w:type="spellEnd"/>
+      <w:r>
+        <w:t>()</w:t>
       </w:r>
       <w:r>
         <w:t>, etc.</w:t>
@@ -4583,9 +5925,11 @@
       <w:pPr>
         <w:pStyle w:val="Ttulo2"/>
       </w:pPr>
+      <w:bookmarkStart w:id="10" w:name="_Toc114123421"/>
       <w:r>
         <w:t>Controladoras</w:t>
       </w:r>
+      <w:bookmarkEnd w:id="10"/>
     </w:p>
     <w:p>
       <w:r>
@@ -4606,7 +5950,15 @@
     <w:p>
       <w:r>
         <w:lastRenderedPageBreak/>
-        <w:t>Formato: Controller&lt;Modulo&gt;_&lt;Nombre de la controladora&gt;”</w:t>
+        <w:t xml:space="preserve">Formato: </w:t>
+      </w:r>
+      <w:proofErr w:type="spellStart"/>
+      <w:r>
+        <w:t>Controller</w:t>
+      </w:r>
+      <w:proofErr w:type="spellEnd"/>
+      <w:r>
+        <w:t>&lt;Modulo&gt;_&lt;Nombre de la controladora&gt;”</w:t>
       </w:r>
     </w:p>
     <w:p/>
@@ -4620,30 +5972,60 @@
         <w:rPr>
           <w:lang w:val="en-US"/>
         </w:rPr>
-        <w:t>Ejemplo: ControllerPost_MainView, ControllerDashboards_Form</w:t>
-      </w:r>
+        <w:t xml:space="preserve">Ejemplo: </w:t>
+      </w:r>
+      <w:proofErr w:type="spellStart"/>
       <w:r>
         <w:rPr>
           <w:lang w:val="en-US"/>
         </w:rPr>
+        <w:t>ControllerPost_MainView</w:t>
+      </w:r>
+      <w:proofErr w:type="spellEnd"/>
+      <w:r>
+        <w:rPr>
+          <w:lang w:val="en-US"/>
+        </w:rPr>
+        <w:t xml:space="preserve">, </w:t>
+      </w:r>
+      <w:proofErr w:type="spellStart"/>
+      <w:r>
+        <w:rPr>
+          <w:lang w:val="en-US"/>
+        </w:rPr>
+        <w:t>ControllerDashboards_Form</w:t>
+      </w:r>
+      <w:r>
+        <w:rPr>
+          <w:lang w:val="en-US"/>
+        </w:rPr>
         <w:t>View</w:t>
       </w:r>
+      <w:proofErr w:type="spellEnd"/>
       <w:r>
         <w:rPr>
           <w:lang w:val="en-US"/>
         </w:rPr>
         <w:t xml:space="preserve">, </w:t>
       </w:r>
+      <w:proofErr w:type="spellStart"/>
       <w:r>
         <w:rPr>
           <w:lang w:val="en-US"/>
         </w:rPr>
-        <w:t>ControllerUserProfile_Profile, etc</w:t>
-      </w:r>
+        <w:t>ControllerUserProfile_Profile</w:t>
+      </w:r>
+      <w:proofErr w:type="spellEnd"/>
       <w:r>
         <w:rPr>
           <w:lang w:val="en-US"/>
         </w:rPr>
+        <w:t>, etc</w:t>
+      </w:r>
+      <w:r>
+        <w:rPr>
+          <w:lang w:val="en-US"/>
+        </w:rPr>
         <w:t>.</w:t>
       </w:r>
     </w:p>
@@ -4658,16 +6040,68 @@
       <w:pPr>
         <w:pStyle w:val="Ttulo2"/>
       </w:pPr>
-      <w:r>
-        <w:t>En el file web.p</w:t>
+      <w:bookmarkStart w:id="11" w:name="_Toc114123422"/>
+      <w:r>
+        <w:t xml:space="preserve">En el file </w:t>
+      </w:r>
+      <w:proofErr w:type="spellStart"/>
+      <w:r>
+        <w:t>web.p</w:t>
       </w:r>
       <w:r>
         <w:t>hp</w:t>
       </w:r>
-    </w:p>
-    <w:p>
-      <w:r>
-        <w:t>Donde se registran las rutas usar siempre un -&gt;name("mismo nombre que url"); en caso de tener que afectar/cambiar URL del sitio, no es necesario reemplazar el llamado o envio de datos hacia ese archivo en cada lugar llamado, porque se mantiene o trabaja con el name (basicamente es alias).</w:t>
+      <w:bookmarkEnd w:id="11"/>
+      <w:proofErr w:type="spellEnd"/>
+    </w:p>
+    <w:p>
+      <w:r>
+        <w:t>Donde se registran las rutas usar siempre un -&gt;</w:t>
+      </w:r>
+      <w:proofErr w:type="spellStart"/>
+      <w:proofErr w:type="gramStart"/>
+      <w:r>
+        <w:t>name</w:t>
+      </w:r>
+      <w:proofErr w:type="spellEnd"/>
+      <w:r>
+        <w:t>(</w:t>
+      </w:r>
+      <w:proofErr w:type="gramEnd"/>
+      <w:r>
+        <w:t xml:space="preserve">"mismo nombre que </w:t>
+      </w:r>
+      <w:proofErr w:type="spellStart"/>
+      <w:r>
+        <w:t>url</w:t>
+      </w:r>
+      <w:proofErr w:type="spellEnd"/>
+      <w:r>
+        <w:t xml:space="preserve">"); en caso de tener que afectar/cambiar URL del sitio, no es necesario reemplazar el llamado o </w:t>
+      </w:r>
+      <w:proofErr w:type="spellStart"/>
+      <w:r>
+        <w:t>envio</w:t>
+      </w:r>
+      <w:proofErr w:type="spellEnd"/>
+      <w:r>
+        <w:t xml:space="preserve"> de datos hacia ese archivo en cada lugar llamado, porque se mantiene o trabaja con el </w:t>
+      </w:r>
+      <w:proofErr w:type="spellStart"/>
+      <w:r>
+        <w:t>name</w:t>
+      </w:r>
+      <w:proofErr w:type="spellEnd"/>
+      <w:r>
+        <w:t xml:space="preserve"> (</w:t>
+      </w:r>
+      <w:proofErr w:type="spellStart"/>
+      <w:r>
+        <w:t>basicamente</w:t>
+      </w:r>
+      <w:proofErr w:type="spellEnd"/>
+      <w:r>
+        <w:t xml:space="preserve"> es alias).</w:t>
       </w:r>
     </w:p>
     <w:p/>
@@ -5615,6 +7049,32 @@
       <w:lang w:eastAsia="es-CR"/>
     </w:rPr>
   </w:style>
+  <w:style w:type="paragraph" w:styleId="TDC2">
+    <w:name w:val="toc 2"/>
+    <w:basedOn w:val="Normal"/>
+    <w:next w:val="Normal"/>
+    <w:autoRedefine/>
+    <w:uiPriority w:val="39"/>
+    <w:unhideWhenUsed/>
+    <w:rsid w:val="00961805"/>
+    <w:pPr>
+      <w:spacing w:after="100"/>
+      <w:ind w:left="220"/>
+    </w:pPr>
+  </w:style>
+  <w:style w:type="paragraph" w:styleId="TDC3">
+    <w:name w:val="toc 3"/>
+    <w:basedOn w:val="Normal"/>
+    <w:next w:val="Normal"/>
+    <w:autoRedefine/>
+    <w:uiPriority w:val="39"/>
+    <w:unhideWhenUsed/>
+    <w:rsid w:val="00961805"/>
+    <w:pPr>
+      <w:spacing w:after="100"/>
+      <w:ind w:left="440"/>
+    </w:pPr>
+  </w:style>
 </w:styles>
 </file>
 

</xml_diff>